<commit_message>
V 0.0.4 New system. Add file existence checks and style fallback
</commit_message>
<xml_diff>
--- a/template/Main_Template.docx
+++ b/template/Main_Template.docx
@@ -61,6 +61,7 @@
         </w:rPr>
         <w:t>{{</w:t>
       </w:r>
+      <w:proofErr w:type="spellStart"/>
       <w:r>
         <w:rPr>
           <w:rFonts w:ascii="Times New Roman" w:eastAsia="Times New Roman" w:hAnsi="Times New Roman" w:cs="Times New Roman"/>
@@ -70,6 +71,7 @@
         </w:rPr>
         <w:t>номер_кафедры</w:t>
       </w:r>
+      <w:proofErr w:type="spellEnd"/>
       <w:r>
         <w:rPr>
           <w:rFonts w:ascii="Times New Roman" w:eastAsia="Times New Roman" w:hAnsi="Times New Roman" w:cs="Times New Roman"/>
@@ -194,6 +196,7 @@
               </w:rPr>
               <w:t>{{</w:t>
             </w:r>
+            <w:proofErr w:type="spellStart"/>
             <w:r>
               <w:rPr>
                 <w:rFonts w:ascii="Times New Roman" w:eastAsia="Times New Roman" w:hAnsi="Times New Roman" w:cs="Times New Roman"/>
@@ -203,6 +206,7 @@
               </w:rPr>
               <w:t>должность_преподавателя</w:t>
             </w:r>
+            <w:proofErr w:type="spellEnd"/>
             <w:r>
               <w:rPr>
                 <w:rFonts w:ascii="Times New Roman" w:eastAsia="Times New Roman" w:hAnsi="Times New Roman" w:cs="Times New Roman"/>
@@ -644,6 +648,7 @@
               </w:rPr>
               <w:t>ЛБ</w:t>
             </w:r>
+            <w:proofErr w:type="gramStart"/>
             <w:r>
               <w:rPr>
                 <w:rFonts w:ascii="Times New Roman" w:eastAsia="Times New Roman" w:hAnsi="Times New Roman" w:cs="Times New Roman"/>
@@ -660,8 +665,9 @@
                 <w:szCs w:val="28"/>
                 <w:lang w:eastAsia="ru-RU"/>
               </w:rPr>
-              <w:t xml:space="preserve"> РАБОТЕ</w:t>
-            </w:r>
+              <w:t>РАБОТЕ</w:t>
+            </w:r>
+            <w:proofErr w:type="gramEnd"/>
             <w:r>
               <w:rPr>
                 <w:rFonts w:ascii="Times New Roman" w:eastAsia="Times New Roman" w:hAnsi="Times New Roman" w:cs="Times New Roman"/>
@@ -680,6 +686,7 @@
               </w:rPr>
               <w:t>{{</w:t>
             </w:r>
+            <w:proofErr w:type="spellStart"/>
             <w:r>
               <w:rPr>
                 <w:rFonts w:ascii="Times New Roman" w:eastAsia="Times New Roman" w:hAnsi="Times New Roman" w:cs="Times New Roman"/>
@@ -689,6 +696,7 @@
               </w:rPr>
               <w:t>номер_работы</w:t>
             </w:r>
+            <w:proofErr w:type="spellEnd"/>
             <w:r>
               <w:rPr>
                 <w:rFonts w:ascii="Times New Roman" w:eastAsia="Times New Roman" w:hAnsi="Times New Roman" w:cs="Times New Roman"/>
@@ -829,6 +837,7 @@
               </w:rPr>
               <w:t>{{</w:t>
             </w:r>
+            <w:proofErr w:type="spellStart"/>
             <w:r>
               <w:rPr>
                 <w:rFonts w:ascii="Times New Roman" w:eastAsia="Times New Roman" w:hAnsi="Times New Roman" w:cs="Times New Roman"/>
@@ -838,6 +847,7 @@
               </w:rPr>
               <w:t>название_дисциплины</w:t>
             </w:r>
+            <w:proofErr w:type="spellEnd"/>
             <w:r>
               <w:rPr>
                 <w:rFonts w:ascii="Times New Roman" w:eastAsia="Times New Roman" w:hAnsi="Times New Roman" w:cs="Times New Roman"/>
@@ -1538,7 +1548,16 @@
           <w:szCs w:val="24"/>
           <w:lang w:eastAsia="ru-RU"/>
         </w:rPr>
-        <w:t>Санкт-Петербург 20</w:t>
+        <w:t>Санкт-Петербург</w:t>
+      </w:r>
+      <w:r>
+        <w:rPr>
+          <w:rFonts w:ascii="Times New Roman" w:eastAsia="Times New Roman" w:hAnsi="Times New Roman" w:cs="Times New Roman"/>
+          <w:sz w:val="24"/>
+          <w:szCs w:val="24"/>
+          <w:lang w:val="en-US" w:eastAsia="ru-RU"/>
+        </w:rPr>
+        <w:t xml:space="preserve"> </w:t>
       </w:r>
       <w:r>
         <w:rPr>
@@ -1567,59 +1586,31 @@
         </w:rPr>
         <w:t>}}</w:t>
       </w:r>
+      <w:bookmarkEnd w:id="0"/>
+    </w:p>
+    <w:p>
+      <w:pPr>
+        <w:rPr>
+          <w:rFonts w:ascii="Times New Roman" w:eastAsia="Times New Roman" w:hAnsi="Times New Roman" w:cs="Times New Roman"/>
+          <w:sz w:val="24"/>
+          <w:szCs w:val="24"/>
+          <w:lang w:eastAsia="ru-RU"/>
+        </w:rPr>
+      </w:pPr>
       <w:r>
+        <w:rPr>
+          <w:rFonts w:ascii="Times New Roman" w:eastAsia="Times New Roman" w:hAnsi="Times New Roman" w:cs="Times New Roman"/>
+          <w:sz w:val="24"/>
+          <w:szCs w:val="24"/>
+          <w:lang w:eastAsia="ru-RU"/>
+        </w:rPr>
         <w:br w:type="page"/>
       </w:r>
     </w:p>
     <w:p>
       <w:pPr>
-        <w:pStyle w:val="a8"/>
-      </w:pPr>
-      <w:r>
-        <w:lastRenderedPageBreak/>
-        <w:t xml:space="preserve">1 </w:t>
-      </w:r>
-      <w:bookmarkEnd w:id="0"/>
-      <w:r>
-        <w:t>Текст заголовка</w:t>
-      </w:r>
-    </w:p>
-    <w:p>
-      <w:pPr>
-        <w:pStyle w:val="ac"/>
-      </w:pPr>
-      <w:bookmarkStart w:id="1" w:name="_Toc212759626"/>
-      <w:r>
-        <w:t xml:space="preserve">1.1 </w:t>
-      </w:r>
-      <w:bookmarkEnd w:id="1"/>
-      <w:r>
-        <w:t>Текст подзаголовка</w:t>
-      </w:r>
-    </w:p>
-    <w:p>
-      <w:pPr>
-        <w:pStyle w:val="ae"/>
-      </w:pPr>
-      <w:bookmarkStart w:id="2" w:name="_Toc212759627"/>
-      <w:r>
-        <w:t xml:space="preserve">1.1.4 </w:t>
-      </w:r>
-      <w:bookmarkEnd w:id="2"/>
-      <w:r>
-        <w:t>Текст подпункта</w:t>
-      </w:r>
-      <w:r>
-        <w:t xml:space="preserve"> </w:t>
-      </w:r>
-    </w:p>
-    <w:p>
-      <w:pPr>
         <w:pStyle w:val="a5"/>
       </w:pPr>
-      <w:r>
-        <w:t>Основной текст</w:t>
-      </w:r>
     </w:p>
     <w:sectPr>
       <w:footerReference w:type="default" r:id="rId8"/>

</xml_diff>